<commit_message>
Alteracao - Nome Carlos Almeida
Alteracao - Nome Carlos Almeida
</commit_message>
<xml_diff>
--- a/PAP/GESTÃO DE CARTEIRA DE AÇÕES.docx
+++ b/PAP/GESTÃO DE CARTEIRA DE AÇÕES.docx
@@ -91,6 +91,16 @@
         <w:br/>
         <w:t>Carlos Roberto dos Santos</w:t>
       </w:r>
+      <w:r>
+        <w:rPr>
+          <w:rFonts w:ascii="Times New Roman" w:hAnsi="Times New Roman"/>
+          <w:sz w:val="24"/>
+          <w:szCs w:val="24"/>
+        </w:rPr>
+        <w:t xml:space="preserve"> Almeida</w:t>
+      </w:r>
+      <w:bookmarkStart w:id="0" w:name="_GoBack"/>
+      <w:bookmarkEnd w:id="0"/>
     </w:p>
     <w:p>
       <w:pPr>
@@ -1542,8 +1552,6 @@
           <w:szCs w:val="24"/>
         </w:rPr>
       </w:pPr>
-      <w:bookmarkStart w:id="0" w:name="_GoBack"/>
-      <w:bookmarkEnd w:id="0"/>
     </w:p>
     <w:p>
       <w:pPr>
@@ -2250,7 +2258,7 @@
           <w:rPr>
             <w:noProof/>
           </w:rPr>
-          <w:t>2</w:t>
+          <w:t>1</w:t>
         </w:r>
         <w:r>
           <w:rPr>

</xml_diff>